<commit_message>
Update 2019_02_15 Interface board features.docx
</commit_message>
<xml_diff>
--- a/Design/DSP/2019_02_15 Interface board features.docx
+++ b/Design/DSP/2019_02_15 Interface board features.docx
@@ -12,20 +12,6 @@
     </w:p>
     <w:p>
       <w:r>
-        <w:t xml:space="preserve">The interface board should </w:t>
-      </w:r>
-      <w:proofErr w:type="gramStart"/>
-      <w:r>
-        <w:t>first of all</w:t>
-      </w:r>
-      <w:proofErr w:type="gramEnd"/>
-      <w:r>
-        <w:t xml:space="preserve"> act as a middle stage between the DSP and the drive train. This includes forwarding gate signals to the inverter and measurements to the control. </w:t>
-      </w:r>
-    </w:p>
-    <w:p/>
-    <w:p>
-      <w:r>
         <w:t>Outputs from the DSP:</w:t>
       </w:r>
     </w:p>
@@ -65,6 +51,18 @@
         <w:t>To activate drivers</w:t>
       </w:r>
     </w:p>
+    <w:p>
+      <w:pPr>
+        <w:pStyle w:val="Listeafsnit"/>
+        <w:numPr>
+          <w:ilvl w:val="0"/>
+          <w:numId w:val="2"/>
+        </w:numPr>
+      </w:pPr>
+      <w:r>
+        <w:t>Signal to show DSP is ON</w:t>
+      </w:r>
+    </w:p>
     <w:p/>
     <w:p>
       <w:r>
@@ -158,13 +156,13 @@
         </w:numPr>
       </w:pPr>
       <w:r>
-        <w:t>On 5</w:t>
-      </w:r>
-      <w:r>
-        <w:t>V</w:t>
-      </w:r>
-      <w:r>
-        <w:t xml:space="preserve"> supply from DSP</w:t>
+        <w:t xml:space="preserve">On </w:t>
+      </w:r>
+      <w:r>
+        <w:t>ON-signal</w:t>
+      </w:r>
+      <w:r>
+        <w:t xml:space="preserve"> from DSP</w:t>
       </w:r>
     </w:p>
     <w:p>
@@ -176,109 +174,103 @@
         </w:numPr>
       </w:pPr>
       <w:r>
+        <w:t>On every supply line</w:t>
+      </w:r>
+    </w:p>
+    <w:p>
+      <w:pPr>
+        <w:pStyle w:val="Listeafsnit"/>
+        <w:numPr>
+          <w:ilvl w:val="0"/>
+          <w:numId w:val="4"/>
+        </w:numPr>
+      </w:pPr>
+      <w:r>
+        <w:t>On move-enable</w:t>
+      </w:r>
+    </w:p>
+    <w:p>
+      <w:pPr>
+        <w:pStyle w:val="Listeafsnit"/>
+        <w:numPr>
+          <w:ilvl w:val="0"/>
+          <w:numId w:val="4"/>
+        </w:numPr>
+      </w:pPr>
+      <w:r>
+        <w:t>On all extra switches</w:t>
+      </w:r>
+    </w:p>
+    <w:p/>
+    <w:p>
+      <w:r>
+        <w:t>Switches:</w:t>
+      </w:r>
+    </w:p>
+    <w:p>
+      <w:pPr>
+        <w:pStyle w:val="Listeafsnit"/>
+        <w:numPr>
+          <w:ilvl w:val="0"/>
+          <w:numId w:val="10"/>
+        </w:numPr>
+      </w:pPr>
+      <w:r>
+        <w:t>Movement Enable</w:t>
+      </w:r>
+    </w:p>
+    <w:p>
+      <w:pPr>
+        <w:pStyle w:val="Listeafsnit"/>
+        <w:numPr>
+          <w:ilvl w:val="0"/>
+          <w:numId w:val="10"/>
+        </w:numPr>
+      </w:pPr>
+      <w:r>
+        <w:t>Stuff for selecting different options</w:t>
+      </w:r>
+    </w:p>
+    <w:p>
+      <w:pPr>
+        <w:pStyle w:val="Listeafsnit"/>
+        <w:numPr>
+          <w:ilvl w:val="0"/>
+          <w:numId w:val="10"/>
+        </w:numPr>
+      </w:pPr>
+      <w:r>
+        <w:t>Speed/torque reference selection</w:t>
+      </w:r>
+    </w:p>
+    <w:p/>
+    <w:p>
+      <w:r>
+        <w:t>Potentiometers:</w:t>
+      </w:r>
+    </w:p>
+    <w:p>
+      <w:pPr>
+        <w:pStyle w:val="Listeafsnit"/>
+        <w:numPr>
+          <w:ilvl w:val="0"/>
+          <w:numId w:val="11"/>
+        </w:numPr>
+      </w:pPr>
+      <w:r>
+        <w:t>Speed/torque reference</w:t>
+      </w:r>
+    </w:p>
+    <w:p>
+      <w:pPr>
+        <w:pStyle w:val="Listeafsnit"/>
+        <w:numPr>
+          <w:ilvl w:val="0"/>
+          <w:numId w:val="11"/>
+        </w:numPr>
+      </w:pPr>
+      <w:r>
         <w:t>Include spares</w:t>
-      </w:r>
-    </w:p>
-    <w:p/>
-    <w:p>
-      <w:r>
-        <w:t>Test points:</w:t>
-      </w:r>
-    </w:p>
-    <w:p>
-      <w:pPr>
-        <w:pStyle w:val="Listeafsnit"/>
-        <w:numPr>
-          <w:ilvl w:val="0"/>
-          <w:numId w:val="5"/>
-        </w:numPr>
-      </w:pPr>
-      <w:r>
-        <w:t>3x current</w:t>
-      </w:r>
-    </w:p>
-    <w:p>
-      <w:pPr>
-        <w:pStyle w:val="Listeafsnit"/>
-        <w:numPr>
-          <w:ilvl w:val="0"/>
-          <w:numId w:val="5"/>
-        </w:numPr>
-      </w:pPr>
-      <w:r>
-        <w:t>1x voltage</w:t>
-      </w:r>
-    </w:p>
-    <w:p>
-      <w:pPr>
-        <w:pStyle w:val="Listeafsnit"/>
-        <w:numPr>
-          <w:ilvl w:val="0"/>
-          <w:numId w:val="5"/>
-        </w:numPr>
-      </w:pPr>
-      <w:r>
-        <w:t>3x encoder</w:t>
-      </w:r>
-    </w:p>
-    <w:p>
-      <w:pPr>
-        <w:pStyle w:val="Listeafsnit"/>
-        <w:numPr>
-          <w:ilvl w:val="0"/>
-          <w:numId w:val="5"/>
-        </w:numPr>
-      </w:pPr>
-      <w:r>
-        <w:t xml:space="preserve">3x PWM </w:t>
-      </w:r>
-    </w:p>
-    <w:p>
-      <w:pPr>
-        <w:pStyle w:val="Listeafsnit"/>
-        <w:numPr>
-          <w:ilvl w:val="0"/>
-          <w:numId w:val="5"/>
-        </w:numPr>
-      </w:pPr>
-      <w:r>
-        <w:t>1x enable</w:t>
-      </w:r>
-    </w:p>
-    <w:p>
-      <w:pPr>
-        <w:pStyle w:val="Listeafsnit"/>
-        <w:numPr>
-          <w:ilvl w:val="0"/>
-          <w:numId w:val="5"/>
-        </w:numPr>
-      </w:pPr>
-      <w:r>
-        <w:t>DC-bus</w:t>
-      </w:r>
-    </w:p>
-    <w:p>
-      <w:pPr>
-        <w:pStyle w:val="Listeafsnit"/>
-        <w:numPr>
-          <w:ilvl w:val="0"/>
-          <w:numId w:val="5"/>
-        </w:numPr>
-      </w:pPr>
-      <w:r>
-        <w:t>Inverter output</w:t>
-      </w:r>
-    </w:p>
-    <w:p>
-      <w:pPr>
-        <w:pStyle w:val="Listeafsnit"/>
-        <w:numPr>
-          <w:ilvl w:val="0"/>
-          <w:numId w:val="5"/>
-        </w:numPr>
-      </w:pPr>
-      <w:r>
-        <w:t>24V supply control circuit.</w:t>
       </w:r>
     </w:p>
     <w:p/>
@@ -399,51 +391,7 @@
         <w:sym w:font="Wingdings" w:char="F0E0"/>
       </w:r>
       <w:r>
-        <w:t xml:space="preserve"> +/- 15V (Sensor </w:t>
-      </w:r>
-      <w:proofErr w:type="spellStart"/>
-      <w:r>
-        <w:t>opamp</w:t>
-      </w:r>
-      <w:proofErr w:type="spellEnd"/>
-      <w:r>
-        <w:t xml:space="preserve"> and current sensor)</w:t>
-      </w:r>
-    </w:p>
-    <w:p>
-      <w:pPr>
-        <w:pStyle w:val="Listeafsnit"/>
-        <w:numPr>
-          <w:ilvl w:val="0"/>
-          <w:numId w:val="9"/>
-        </w:numPr>
-      </w:pPr>
-      <w:r>
-        <w:t xml:space="preserve">24V </w:t>
-      </w:r>
-      <w:r>
-        <w:sym w:font="Wingdings" w:char="F0E0"/>
-      </w:r>
-      <w:r>
-        <w:t xml:space="preserve"> 5V (output of voltage sensor)</w:t>
-      </w:r>
-    </w:p>
-    <w:p>
-      <w:pPr>
-        <w:pStyle w:val="Listeafsnit"/>
-        <w:numPr>
-          <w:ilvl w:val="0"/>
-          <w:numId w:val="9"/>
-        </w:numPr>
-      </w:pPr>
-      <w:r>
-        <w:t xml:space="preserve">36V </w:t>
-      </w:r>
-      <w:r>
-        <w:sym w:font="Wingdings" w:char="F0E0"/>
-      </w:r>
-      <w:r>
-        <w:t xml:space="preserve"> 5V (input of voltage sensor)</w:t>
+        <w:t xml:space="preserve"> +/- 15V </w:t>
       </w:r>
     </w:p>
     <w:p>
@@ -455,6 +403,133 @@
         </w:numPr>
       </w:pPr>
       <w:r>
+        <w:t xml:space="preserve">Sensor </w:t>
+      </w:r>
+      <w:proofErr w:type="spellStart"/>
+      <w:r>
+        <w:t>opamp</w:t>
+      </w:r>
+      <w:proofErr w:type="spellEnd"/>
+      <w:r>
+        <w:t xml:space="preserve"> </w:t>
+      </w:r>
+    </w:p>
+    <w:p>
+      <w:pPr>
+        <w:pStyle w:val="Listeafsnit"/>
+        <w:numPr>
+          <w:ilvl w:val="1"/>
+          <w:numId w:val="9"/>
+        </w:numPr>
+      </w:pPr>
+      <w:r>
+        <w:t>C</w:t>
+      </w:r>
+      <w:r>
+        <w:t>urrent sensor</w:t>
+      </w:r>
+    </w:p>
+    <w:p>
+      <w:pPr>
+        <w:pStyle w:val="Listeafsnit"/>
+        <w:numPr>
+          <w:ilvl w:val="0"/>
+          <w:numId w:val="9"/>
+        </w:numPr>
+      </w:pPr>
+      <w:r>
+        <w:t xml:space="preserve">24V </w:t>
+      </w:r>
+      <w:r>
+        <w:sym w:font="Wingdings" w:char="F0E0"/>
+      </w:r>
+      <w:r>
+        <w:t xml:space="preserve"> 5V </w:t>
+      </w:r>
+    </w:p>
+    <w:p>
+      <w:pPr>
+        <w:pStyle w:val="Listeafsnit"/>
+        <w:numPr>
+          <w:ilvl w:val="1"/>
+          <w:numId w:val="9"/>
+        </w:numPr>
+      </w:pPr>
+      <w:r>
+        <w:t>O</w:t>
+      </w:r>
+      <w:r>
+        <w:t>utput of voltage sensor</w:t>
+      </w:r>
+    </w:p>
+    <w:p>
+      <w:pPr>
+        <w:pStyle w:val="Listeafsnit"/>
+        <w:numPr>
+          <w:ilvl w:val="1"/>
+          <w:numId w:val="9"/>
+        </w:numPr>
+      </w:pPr>
+      <w:proofErr w:type="spellStart"/>
+      <w:r>
+        <w:t>Potmeters</w:t>
+      </w:r>
+      <w:proofErr w:type="spellEnd"/>
+    </w:p>
+    <w:p>
+      <w:pPr>
+        <w:pStyle w:val="Listeafsnit"/>
+        <w:numPr>
+          <w:ilvl w:val="1"/>
+          <w:numId w:val="9"/>
+        </w:numPr>
+      </w:pPr>
+      <w:r>
+        <w:t>DSP</w:t>
+      </w:r>
+    </w:p>
+    <w:p>
+      <w:pPr>
+        <w:pStyle w:val="Listeafsnit"/>
+        <w:numPr>
+          <w:ilvl w:val="0"/>
+          <w:numId w:val="9"/>
+        </w:numPr>
+      </w:pPr>
+      <w:r>
+        <w:t xml:space="preserve">36V </w:t>
+      </w:r>
+      <w:r>
+        <w:sym w:font="Wingdings" w:char="F0E0"/>
+      </w:r>
+      <w:r>
+        <w:t xml:space="preserve"> 5V </w:t>
+      </w:r>
+    </w:p>
+    <w:p>
+      <w:pPr>
+        <w:pStyle w:val="Listeafsnit"/>
+        <w:numPr>
+          <w:ilvl w:val="1"/>
+          <w:numId w:val="9"/>
+        </w:numPr>
+      </w:pPr>
+      <w:r>
+        <w:t>I</w:t>
+      </w:r>
+      <w:r>
+        <w:t>nput of voltage sensor</w:t>
+      </w:r>
+    </w:p>
+    <w:p>
+      <w:pPr>
+        <w:pStyle w:val="Listeafsnit"/>
+        <w:numPr>
+          <w:ilvl w:val="1"/>
+          <w:numId w:val="9"/>
+        </w:numPr>
+      </w:pPr>
+      <w:r>
         <w:t>We might need to find a different on</w:t>
       </w:r>
       <w:r>
@@ -482,100 +557,306 @@
         <w:sym w:font="Wingdings" w:char="F0E0"/>
       </w:r>
       <w:r>
-        <w:t xml:space="preserve"> 12V (fan supply)</w:t>
+        <w:t xml:space="preserve"> 12V </w:t>
+      </w:r>
+    </w:p>
+    <w:p>
+      <w:pPr>
+        <w:pStyle w:val="Listeafsnit"/>
+        <w:numPr>
+          <w:ilvl w:val="1"/>
+          <w:numId w:val="9"/>
+        </w:numPr>
+      </w:pPr>
+      <w:r>
+        <w:t>F</w:t>
+      </w:r>
+      <w:r>
+        <w:t>an supply</w:t>
       </w:r>
     </w:p>
     <w:p/>
-    <w:p/>
-    <w:p>
-      <w:r>
-        <w:t>Switches:</w:t>
-      </w:r>
-    </w:p>
-    <w:p>
-      <w:pPr>
-        <w:pStyle w:val="Listeafsnit"/>
-        <w:numPr>
-          <w:ilvl w:val="0"/>
-          <w:numId w:val="10"/>
-        </w:numPr>
-      </w:pPr>
-      <w:r>
-        <w:t xml:space="preserve">Emergency </w:t>
-      </w:r>
-      <w:proofErr w:type="gramStart"/>
-      <w:r>
-        <w:t>stop</w:t>
-      </w:r>
-      <w:proofErr w:type="gramEnd"/>
-    </w:p>
-    <w:p>
-      <w:pPr>
-        <w:pStyle w:val="Listeafsnit"/>
-        <w:numPr>
-          <w:ilvl w:val="0"/>
-          <w:numId w:val="10"/>
-        </w:numPr>
-      </w:pPr>
-      <w:r>
-        <w:t>Movement Enable</w:t>
-      </w:r>
-    </w:p>
-    <w:p>
-      <w:pPr>
-        <w:pStyle w:val="Listeafsnit"/>
-        <w:numPr>
-          <w:ilvl w:val="0"/>
-          <w:numId w:val="10"/>
-        </w:numPr>
-      </w:pPr>
-      <w:r>
-        <w:t xml:space="preserve"> Stuff for selecting different options</w:t>
-      </w:r>
-    </w:p>
-    <w:p>
-      <w:pPr>
-        <w:pStyle w:val="Listeafsnit"/>
-        <w:numPr>
-          <w:ilvl w:val="0"/>
-          <w:numId w:val="10"/>
-        </w:numPr>
-      </w:pPr>
-      <w:r>
-        <w:t>Speed/torque reference selection</w:t>
-      </w:r>
-    </w:p>
-    <w:p/>
-    <w:p>
-      <w:r>
-        <w:t>Potentiometers:</w:t>
-      </w:r>
-    </w:p>
-    <w:p>
-      <w:pPr>
-        <w:pStyle w:val="Listeafsnit"/>
-        <w:numPr>
-          <w:ilvl w:val="0"/>
-          <w:numId w:val="11"/>
-        </w:numPr>
-      </w:pPr>
-      <w:r>
-        <w:t>Speed/torque reference</w:t>
-      </w:r>
-    </w:p>
-    <w:p>
-      <w:pPr>
-        <w:pStyle w:val="Listeafsnit"/>
-        <w:numPr>
-          <w:ilvl w:val="0"/>
-          <w:numId w:val="11"/>
-        </w:numPr>
-      </w:pPr>
-      <w:r>
-        <w:t>Include spares</w:t>
+    <w:p>
+      <w:r>
+        <w:t>Test points:</w:t>
+      </w:r>
+    </w:p>
+    <w:p>
+      <w:pPr>
+        <w:pStyle w:val="Listeafsnit"/>
+        <w:numPr>
+          <w:ilvl w:val="0"/>
+          <w:numId w:val="5"/>
+        </w:numPr>
+      </w:pPr>
+      <w:r>
+        <w:t>3x current</w:t>
+      </w:r>
+    </w:p>
+    <w:p>
+      <w:pPr>
+        <w:pStyle w:val="Listeafsnit"/>
+        <w:numPr>
+          <w:ilvl w:val="0"/>
+          <w:numId w:val="5"/>
+        </w:numPr>
+      </w:pPr>
+      <w:r>
+        <w:t>1x voltage</w:t>
+      </w:r>
+    </w:p>
+    <w:p>
+      <w:pPr>
+        <w:pStyle w:val="Listeafsnit"/>
+        <w:numPr>
+          <w:ilvl w:val="0"/>
+          <w:numId w:val="5"/>
+        </w:numPr>
+      </w:pPr>
+      <w:r>
+        <w:t>3x encoder</w:t>
+      </w:r>
+    </w:p>
+    <w:p>
+      <w:pPr>
+        <w:pStyle w:val="Listeafsnit"/>
+        <w:numPr>
+          <w:ilvl w:val="0"/>
+          <w:numId w:val="5"/>
+        </w:numPr>
+      </w:pPr>
+      <w:r>
+        <w:t xml:space="preserve">3x PWM </w:t>
+      </w:r>
+    </w:p>
+    <w:p>
+      <w:pPr>
+        <w:pStyle w:val="Listeafsnit"/>
+        <w:numPr>
+          <w:ilvl w:val="0"/>
+          <w:numId w:val="5"/>
+        </w:numPr>
+      </w:pPr>
+      <w:r>
+        <w:t>1x enable</w:t>
+      </w:r>
+    </w:p>
+    <w:p>
+      <w:pPr>
+        <w:pStyle w:val="Listeafsnit"/>
+        <w:numPr>
+          <w:ilvl w:val="0"/>
+          <w:numId w:val="5"/>
+        </w:numPr>
+      </w:pPr>
+      <w:r>
+        <w:t>DC-bus</w:t>
+      </w:r>
+    </w:p>
+    <w:p>
+      <w:pPr>
+        <w:pStyle w:val="Listeafsnit"/>
+        <w:numPr>
+          <w:ilvl w:val="1"/>
+          <w:numId w:val="5"/>
+        </w:numPr>
+      </w:pPr>
+      <w:r>
+        <w:t>5V-HV</w:t>
+      </w:r>
+    </w:p>
+    <w:p>
+      <w:pPr>
+        <w:pStyle w:val="Listeafsnit"/>
+        <w:numPr>
+          <w:ilvl w:val="0"/>
+          <w:numId w:val="5"/>
+        </w:numPr>
+      </w:pPr>
+      <w:r>
+        <w:t>24V supply control circuit</w:t>
+      </w:r>
+    </w:p>
+    <w:p>
+      <w:pPr>
+        <w:pStyle w:val="Listeafsnit"/>
+        <w:numPr>
+          <w:ilvl w:val="1"/>
+          <w:numId w:val="5"/>
+        </w:numPr>
+      </w:pPr>
+      <w:r>
+        <w:t>+/- 15V</w:t>
+      </w:r>
+    </w:p>
+    <w:p>
+      <w:pPr>
+        <w:pStyle w:val="Listeafsnit"/>
+        <w:numPr>
+          <w:ilvl w:val="1"/>
+          <w:numId w:val="5"/>
+        </w:numPr>
+      </w:pPr>
+      <w:r>
+        <w:t>5V-LV</w:t>
+      </w:r>
+    </w:p>
+    <w:p>
+      <w:pPr>
+        <w:pStyle w:val="Listeafsnit"/>
+        <w:numPr>
+          <w:ilvl w:val="1"/>
+          <w:numId w:val="5"/>
+        </w:numPr>
+      </w:pPr>
+      <w:r>
+        <w:t>12V</w:t>
+      </w:r>
+    </w:p>
+    <w:p>
+      <w:pPr>
+        <w:pStyle w:val="Listeafsnit"/>
+        <w:numPr>
+          <w:ilvl w:val="0"/>
+          <w:numId w:val="5"/>
+        </w:numPr>
+      </w:pPr>
+      <w:r>
+        <w:t>Inverter output</w:t>
+      </w:r>
+    </w:p>
+    <w:p>
+      <w:pPr>
+        <w:pStyle w:val="Listeafsnit"/>
+        <w:numPr>
+          <w:ilvl w:val="0"/>
+          <w:numId w:val="5"/>
+        </w:numPr>
+      </w:pPr>
+      <w:r>
+        <w:t>Potmeters</w:t>
       </w:r>
       <w:bookmarkStart w:id="0" w:name="_GoBack"/>
       <w:bookmarkEnd w:id="0"/>
+    </w:p>
+    <w:p/>
+    <w:p>
+      <w:r>
+        <w:t>Other considerations:</w:t>
+      </w:r>
+    </w:p>
+    <w:p>
+      <w:pPr>
+        <w:pStyle w:val="Listeafsnit"/>
+        <w:numPr>
+          <w:ilvl w:val="0"/>
+          <w:numId w:val="12"/>
+        </w:numPr>
+      </w:pPr>
+      <w:r>
+        <w:t xml:space="preserve">Add </w:t>
+      </w:r>
+      <w:proofErr w:type="spellStart"/>
+      <w:r>
+        <w:t>relay+switch</w:t>
+      </w:r>
+      <w:proofErr w:type="spellEnd"/>
+      <w:r>
+        <w:t xml:space="preserve"> to be able to activate/deactivate fan</w:t>
+      </w:r>
+    </w:p>
+    <w:p>
+      <w:pPr>
+        <w:pStyle w:val="Listeafsnit"/>
+        <w:numPr>
+          <w:ilvl w:val="0"/>
+          <w:numId w:val="12"/>
+        </w:numPr>
+      </w:pPr>
+      <w:r>
+        <w:t>Multiplexer to select voltage measurement</w:t>
+      </w:r>
+    </w:p>
+    <w:p>
+      <w:pPr>
+        <w:pStyle w:val="Listeafsnit"/>
+        <w:numPr>
+          <w:ilvl w:val="0"/>
+          <w:numId w:val="12"/>
+        </w:numPr>
+      </w:pPr>
+      <w:r>
+        <w:t>Select way to supply DSP</w:t>
+      </w:r>
+    </w:p>
+    <w:p>
+      <w:pPr>
+        <w:pStyle w:val="Listeafsnit"/>
+        <w:numPr>
+          <w:ilvl w:val="1"/>
+          <w:numId w:val="12"/>
+        </w:numPr>
+      </w:pPr>
+      <w:r>
+        <w:t>External</w:t>
+      </w:r>
+    </w:p>
+    <w:p>
+      <w:pPr>
+        <w:pStyle w:val="Listeafsnit"/>
+        <w:numPr>
+          <w:ilvl w:val="1"/>
+          <w:numId w:val="12"/>
+        </w:numPr>
+      </w:pPr>
+      <w:r>
+        <w:t>Through USB</w:t>
+      </w:r>
+    </w:p>
+    <w:p>
+      <w:pPr>
+        <w:pStyle w:val="Listeafsnit"/>
+        <w:numPr>
+          <w:ilvl w:val="0"/>
+          <w:numId w:val="12"/>
+        </w:numPr>
+      </w:pPr>
+      <w:r>
+        <w:t>Protection circuits</w:t>
+      </w:r>
+    </w:p>
+    <w:p>
+      <w:pPr>
+        <w:pStyle w:val="Listeafsnit"/>
+        <w:numPr>
+          <w:ilvl w:val="1"/>
+          <w:numId w:val="12"/>
+        </w:numPr>
+      </w:pPr>
+      <w:r>
+        <w:t>Supply of DSP/USB connected to computer</w:t>
+      </w:r>
+    </w:p>
+    <w:p>
+      <w:pPr>
+        <w:pStyle w:val="Listeafsnit"/>
+        <w:numPr>
+          <w:ilvl w:val="1"/>
+          <w:numId w:val="12"/>
+        </w:numPr>
+      </w:pPr>
+      <w:r>
+        <w:t>Fuses?</w:t>
+      </w:r>
+    </w:p>
+    <w:p>
+      <w:pPr>
+        <w:pStyle w:val="Listeafsnit"/>
+        <w:numPr>
+          <w:ilvl w:val="1"/>
+          <w:numId w:val="12"/>
+        </w:numPr>
+      </w:pPr>
     </w:p>
     <w:sectPr>
       <w:pgSz w:w="11906" w:h="16838"/>
@@ -605,7 +886,7 @@
         <w:rFonts w:hint="default"/>
       </w:rPr>
     </w:lvl>
-    <w:lvl w:ilvl="1" w:tplc="04090019" w:tentative="1">
+    <w:lvl w:ilvl="1" w:tplc="04090019">
       <w:start w:val="1"/>
       <w:numFmt w:val="lowerLetter"/>
       <w:lvlText w:val="%2."/>
@@ -1059,6 +1340,95 @@
     </w:lvl>
   </w:abstractNum>
   <w:abstractNum w:abstractNumId="5" w15:restartNumberingAfterBreak="0">
+    <w:nsid w:val="44E00AF5"/>
+    <w:multiLevelType w:val="hybridMultilevel"/>
+    <w:tmpl w:val="952C1ED2"/>
+    <w:lvl w:ilvl="0" w:tplc="0409000F">
+      <w:start w:val="1"/>
+      <w:numFmt w:val="decimal"/>
+      <w:lvlText w:val="%1."/>
+      <w:lvlJc w:val="left"/>
+      <w:pPr>
+        <w:ind w:left="720" w:hanging="360"/>
+      </w:pPr>
+      <w:rPr>
+        <w:rFonts w:hint="default"/>
+      </w:rPr>
+    </w:lvl>
+    <w:lvl w:ilvl="1" w:tplc="04090019">
+      <w:start w:val="1"/>
+      <w:numFmt w:val="lowerLetter"/>
+      <w:lvlText w:val="%2."/>
+      <w:lvlJc w:val="left"/>
+      <w:pPr>
+        <w:ind w:left="1440" w:hanging="360"/>
+      </w:pPr>
+    </w:lvl>
+    <w:lvl w:ilvl="2" w:tplc="0409001B" w:tentative="1">
+      <w:start w:val="1"/>
+      <w:numFmt w:val="lowerRoman"/>
+      <w:lvlText w:val="%3."/>
+      <w:lvlJc w:val="right"/>
+      <w:pPr>
+        <w:ind w:left="2160" w:hanging="180"/>
+      </w:pPr>
+    </w:lvl>
+    <w:lvl w:ilvl="3" w:tplc="0409000F" w:tentative="1">
+      <w:start w:val="1"/>
+      <w:numFmt w:val="decimal"/>
+      <w:lvlText w:val="%4."/>
+      <w:lvlJc w:val="left"/>
+      <w:pPr>
+        <w:ind w:left="2880" w:hanging="360"/>
+      </w:pPr>
+    </w:lvl>
+    <w:lvl w:ilvl="4" w:tplc="04090019" w:tentative="1">
+      <w:start w:val="1"/>
+      <w:numFmt w:val="lowerLetter"/>
+      <w:lvlText w:val="%5."/>
+      <w:lvlJc w:val="left"/>
+      <w:pPr>
+        <w:ind w:left="3600" w:hanging="360"/>
+      </w:pPr>
+    </w:lvl>
+    <w:lvl w:ilvl="5" w:tplc="0409001B" w:tentative="1">
+      <w:start w:val="1"/>
+      <w:numFmt w:val="lowerRoman"/>
+      <w:lvlText w:val="%6."/>
+      <w:lvlJc w:val="right"/>
+      <w:pPr>
+        <w:ind w:left="4320" w:hanging="180"/>
+      </w:pPr>
+    </w:lvl>
+    <w:lvl w:ilvl="6" w:tplc="0409000F" w:tentative="1">
+      <w:start w:val="1"/>
+      <w:numFmt w:val="decimal"/>
+      <w:lvlText w:val="%7."/>
+      <w:lvlJc w:val="left"/>
+      <w:pPr>
+        <w:ind w:left="5040" w:hanging="360"/>
+      </w:pPr>
+    </w:lvl>
+    <w:lvl w:ilvl="7" w:tplc="04090019" w:tentative="1">
+      <w:start w:val="1"/>
+      <w:numFmt w:val="lowerLetter"/>
+      <w:lvlText w:val="%8."/>
+      <w:lvlJc w:val="left"/>
+      <w:pPr>
+        <w:ind w:left="5760" w:hanging="360"/>
+      </w:pPr>
+    </w:lvl>
+    <w:lvl w:ilvl="8" w:tplc="0409001B" w:tentative="1">
+      <w:start w:val="1"/>
+      <w:numFmt w:val="lowerRoman"/>
+      <w:lvlText w:val="%9."/>
+      <w:lvlJc w:val="right"/>
+      <w:pPr>
+        <w:ind w:left="6480" w:hanging="180"/>
+      </w:pPr>
+    </w:lvl>
+  </w:abstractNum>
+  <w:abstractNum w:abstractNumId="6" w15:restartNumberingAfterBreak="0">
     <w:nsid w:val="45F2138B"/>
     <w:multiLevelType w:val="hybridMultilevel"/>
     <w:tmpl w:val="EFDC5B36"/>
@@ -1147,7 +1517,7 @@
       </w:pPr>
     </w:lvl>
   </w:abstractNum>
-  <w:abstractNum w:abstractNumId="6" w15:restartNumberingAfterBreak="0">
+  <w:abstractNum w:abstractNumId="7" w15:restartNumberingAfterBreak="0">
     <w:nsid w:val="55904730"/>
     <w:multiLevelType w:val="hybridMultilevel"/>
     <w:tmpl w:val="ED6CCBE0"/>
@@ -1236,7 +1606,7 @@
       </w:pPr>
     </w:lvl>
   </w:abstractNum>
-  <w:abstractNum w:abstractNumId="7" w15:restartNumberingAfterBreak="0">
+  <w:abstractNum w:abstractNumId="8" w15:restartNumberingAfterBreak="0">
     <w:nsid w:val="64C47D76"/>
     <w:multiLevelType w:val="hybridMultilevel"/>
     <w:tmpl w:val="CC7660EC"/>
@@ -1325,20 +1695,106 @@
       </w:pPr>
     </w:lvl>
   </w:abstractNum>
-  <w:abstractNum w:abstractNumId="8" w15:restartNumberingAfterBreak="0">
+  <w:abstractNum w:abstractNumId="9" w15:restartNumberingAfterBreak="0">
+    <w:nsid w:val="682F1DE6"/>
+    <w:multiLevelType w:val="hybridMultilevel"/>
+    <w:tmpl w:val="8F2281AE"/>
+    <w:lvl w:ilvl="0" w:tplc="04090019">
+      <w:start w:val="1"/>
+      <w:numFmt w:val="lowerLetter"/>
+      <w:lvlText w:val="%1."/>
+      <w:lvlJc w:val="left"/>
+      <w:pPr>
+        <w:ind w:left="360" w:hanging="360"/>
+      </w:pPr>
+    </w:lvl>
+    <w:lvl w:ilvl="1" w:tplc="04090019" w:tentative="1">
+      <w:start w:val="1"/>
+      <w:numFmt w:val="lowerLetter"/>
+      <w:lvlText w:val="%2."/>
+      <w:lvlJc w:val="left"/>
+      <w:pPr>
+        <w:ind w:left="1080" w:hanging="360"/>
+      </w:pPr>
+    </w:lvl>
+    <w:lvl w:ilvl="2" w:tplc="0409001B" w:tentative="1">
+      <w:start w:val="1"/>
+      <w:numFmt w:val="lowerRoman"/>
+      <w:lvlText w:val="%3."/>
+      <w:lvlJc w:val="right"/>
+      <w:pPr>
+        <w:ind w:left="1800" w:hanging="180"/>
+      </w:pPr>
+    </w:lvl>
+    <w:lvl w:ilvl="3" w:tplc="0409000F" w:tentative="1">
+      <w:start w:val="1"/>
+      <w:numFmt w:val="decimal"/>
+      <w:lvlText w:val="%4."/>
+      <w:lvlJc w:val="left"/>
+      <w:pPr>
+        <w:ind w:left="2520" w:hanging="360"/>
+      </w:pPr>
+    </w:lvl>
+    <w:lvl w:ilvl="4" w:tplc="04090019" w:tentative="1">
+      <w:start w:val="1"/>
+      <w:numFmt w:val="lowerLetter"/>
+      <w:lvlText w:val="%5."/>
+      <w:lvlJc w:val="left"/>
+      <w:pPr>
+        <w:ind w:left="3240" w:hanging="360"/>
+      </w:pPr>
+    </w:lvl>
+    <w:lvl w:ilvl="5" w:tplc="0409001B" w:tentative="1">
+      <w:start w:val="1"/>
+      <w:numFmt w:val="lowerRoman"/>
+      <w:lvlText w:val="%6."/>
+      <w:lvlJc w:val="right"/>
+      <w:pPr>
+        <w:ind w:left="3960" w:hanging="180"/>
+      </w:pPr>
+    </w:lvl>
+    <w:lvl w:ilvl="6" w:tplc="0409000F" w:tentative="1">
+      <w:start w:val="1"/>
+      <w:numFmt w:val="decimal"/>
+      <w:lvlText w:val="%7."/>
+      <w:lvlJc w:val="left"/>
+      <w:pPr>
+        <w:ind w:left="4680" w:hanging="360"/>
+      </w:pPr>
+    </w:lvl>
+    <w:lvl w:ilvl="7" w:tplc="04090019" w:tentative="1">
+      <w:start w:val="1"/>
+      <w:numFmt w:val="lowerLetter"/>
+      <w:lvlText w:val="%8."/>
+      <w:lvlJc w:val="left"/>
+      <w:pPr>
+        <w:ind w:left="5400" w:hanging="360"/>
+      </w:pPr>
+    </w:lvl>
+    <w:lvl w:ilvl="8" w:tplc="0409001B" w:tentative="1">
+      <w:start w:val="1"/>
+      <w:numFmt w:val="lowerRoman"/>
+      <w:lvlText w:val="%9."/>
+      <w:lvlJc w:val="right"/>
+      <w:pPr>
+        <w:ind w:left="6120" w:hanging="180"/>
+      </w:pPr>
+    </w:lvl>
+  </w:abstractNum>
+  <w:abstractNum w:abstractNumId="10" w15:restartNumberingAfterBreak="0">
     <w:nsid w:val="68F71A4D"/>
     <w:multiLevelType w:val="hybridMultilevel"/>
-    <w:tmpl w:val="05668816"/>
-    <w:lvl w:ilvl="0" w:tplc="0A1E7EC0">
-      <w:start w:val="1"/>
-      <w:numFmt w:val="bullet"/>
-      <w:lvlText w:val="-"/>
+    <w:tmpl w:val="72B02418"/>
+    <w:lvl w:ilvl="0" w:tplc="10DAF32E">
+      <w:start w:val="1"/>
+      <w:numFmt w:val="decimal"/>
+      <w:lvlText w:val="%1."/>
       <w:lvlJc w:val="left"/>
       <w:pPr>
         <w:ind w:left="720" w:hanging="360"/>
       </w:pPr>
       <w:rPr>
-        <w:rFonts w:ascii="Calibri" w:eastAsiaTheme="minorHAnsi" w:hAnsi="Calibri" w:cs="Calibri" w:hint="default"/>
+        <w:rFonts w:asciiTheme="minorHAnsi" w:eastAsiaTheme="minorHAnsi" w:hAnsiTheme="minorHAnsi" w:cstheme="minorBidi"/>
       </w:rPr>
     </w:lvl>
     <w:lvl w:ilvl="1" w:tplc="04090003" w:tentative="1">
@@ -1438,7 +1894,7 @@
       </w:rPr>
     </w:lvl>
   </w:abstractNum>
-  <w:abstractNum w:abstractNumId="9" w15:restartNumberingAfterBreak="0">
+  <w:abstractNum w:abstractNumId="11" w15:restartNumberingAfterBreak="0">
     <w:nsid w:val="707872CE"/>
     <w:multiLevelType w:val="hybridMultilevel"/>
     <w:tmpl w:val="8F4CF528"/>
@@ -1527,7 +1983,7 @@
       </w:pPr>
     </w:lvl>
   </w:abstractNum>
-  <w:abstractNum w:abstractNumId="10" w15:restartNumberingAfterBreak="0">
+  <w:abstractNum w:abstractNumId="12" w15:restartNumberingAfterBreak="0">
     <w:nsid w:val="72FD15C1"/>
     <w:multiLevelType w:val="hybridMultilevel"/>
     <w:tmpl w:val="EC50584C"/>
@@ -1617,16 +2073,16 @@
     </w:lvl>
   </w:abstractNum>
   <w:num w:numId="1">
-    <w:abstractNumId w:val="6"/>
+    <w:abstractNumId w:val="7"/>
   </w:num>
   <w:num w:numId="2">
-    <w:abstractNumId w:val="7"/>
+    <w:abstractNumId w:val="8"/>
   </w:num>
   <w:num w:numId="3">
     <w:abstractNumId w:val="4"/>
   </w:num>
   <w:num w:numId="4">
-    <w:abstractNumId w:val="9"/>
+    <w:abstractNumId w:val="11"/>
   </w:num>
   <w:num w:numId="5">
     <w:abstractNumId w:val="0"/>
@@ -1641,13 +2097,19 @@
     <w:abstractNumId w:val="2"/>
   </w:num>
   <w:num w:numId="9">
+    <w:abstractNumId w:val="6"/>
+  </w:num>
+  <w:num w:numId="10">
+    <w:abstractNumId w:val="12"/>
+  </w:num>
+  <w:num w:numId="11">
+    <w:abstractNumId w:val="10"/>
+  </w:num>
+  <w:num w:numId="12">
     <w:abstractNumId w:val="5"/>
   </w:num>
-  <w:num w:numId="10">
-    <w:abstractNumId w:val="10"/>
-  </w:num>
-  <w:num w:numId="11">
-    <w:abstractNumId w:val="8"/>
+  <w:num w:numId="13">
+    <w:abstractNumId w:val="9"/>
   </w:num>
 </w:numbering>
 </file>

</xml_diff>

<commit_message>
Test of the SW project
</commit_message>
<xml_diff>
--- a/Design/DSP/2019_02_15 Interface board features.docx
+++ b/Design/DSP/2019_02_15 Interface board features.docx
@@ -201,6 +201,20 @@
         <w:t>On all extra switches</w:t>
       </w:r>
     </w:p>
+    <w:p>
+      <w:pPr>
+        <w:pStyle w:val="Listeafsnit"/>
+        <w:numPr>
+          <w:ilvl w:val="0"/>
+          <w:numId w:val="4"/>
+        </w:numPr>
+      </w:pPr>
+      <w:r>
+        <w:t>3x extra for general purpose</w:t>
+      </w:r>
+      <w:bookmarkStart w:id="0" w:name="_GoBack"/>
+      <w:bookmarkEnd w:id="0"/>
+    </w:p>
     <w:p/>
     <w:p>
       <w:r>
@@ -372,7 +386,6 @@
     </w:p>
     <w:p>
       <w:r>
-        <w:lastRenderedPageBreak/>
         <w:t>Power supplies:</w:t>
       </w:r>
     </w:p>
@@ -736,8 +749,6 @@
       <w:r>
         <w:t>Potmeters</w:t>
       </w:r>
-      <w:bookmarkStart w:id="0" w:name="_GoBack"/>
-      <w:bookmarkEnd w:id="0"/>
     </w:p>
     <w:p/>
     <w:p>

</xml_diff>